<commit_message>
Local changes before Week 4 code examples
</commit_message>
<xml_diff>
--- a/Assignment3/Assignment3.docx
+++ b/Assignment3/Assignment3.docx
@@ -369,19 +369,62 @@
           <w:rFonts w:ascii="Verdana" w:eastAsia="Times New Roman" w:hAnsi="Verdana" w:cs="Times New Roman"/>
           <w:sz w:val="24"/>
           <w:szCs w:val="18"/>
+          <w:highlight w:val="yellow"/>
           <w:u w:val="single"/>
           <w:lang w:eastAsia="en-CA"/>
         </w:rPr>
-        <w:t>request data about invoices, and detail for a specific invoice</w:t>
-      </w:r>
-      <w:r>
-        <w:rPr>
-          <w:rFonts w:ascii="Verdana" w:eastAsia="Times New Roman" w:hAnsi="Verdana" w:cs="Times New Roman"/>
-          <w:sz w:val="24"/>
-          <w:szCs w:val="18"/>
-          <w:lang w:eastAsia="en-CA"/>
-        </w:rPr>
-        <w:t xml:space="preserve">. The detail will be </w:t>
+        <w:t xml:space="preserve">request data about </w:t>
+      </w:r>
+      <w:r>
+        <w:rPr>
+          <w:rFonts w:ascii="Verdana" w:eastAsia="Times New Roman" w:hAnsi="Verdana" w:cs="Times New Roman"/>
+          <w:sz w:val="24"/>
+          <w:szCs w:val="18"/>
+          <w:highlight w:val="magenta"/>
+          <w:u w:val="single"/>
+          <w:lang w:eastAsia="en-CA"/>
+        </w:rPr>
+        <w:t>invoices</w:t>
+      </w:r>
+      <w:r>
+        <w:rPr>
+          <w:rFonts w:ascii="Verdana" w:eastAsia="Times New Roman" w:hAnsi="Verdana" w:cs="Times New Roman"/>
+          <w:sz w:val="24"/>
+          <w:szCs w:val="18"/>
+          <w:u w:val="single"/>
+          <w:lang w:eastAsia="en-CA"/>
+        </w:rPr>
+        <w:t xml:space="preserve">, and </w:t>
+      </w:r>
+      <w:r>
+        <w:rPr>
+          <w:rFonts w:ascii="Verdana" w:eastAsia="Times New Roman" w:hAnsi="Verdana" w:cs="Times New Roman"/>
+          <w:sz w:val="24"/>
+          <w:szCs w:val="18"/>
+          <w:highlight w:val="yellow"/>
+          <w:u w:val="single"/>
+          <w:lang w:eastAsia="en-CA"/>
+        </w:rPr>
+        <w:t>detail for a specific invoice</w:t>
+      </w:r>
+      <w:r>
+        <w:rPr>
+          <w:rFonts w:ascii="Verdana" w:eastAsia="Times New Roman" w:hAnsi="Verdana" w:cs="Times New Roman"/>
+          <w:sz w:val="24"/>
+          <w:szCs w:val="18"/>
+          <w:lang w:eastAsia="en-CA"/>
+        </w:rPr>
+        <w:t xml:space="preserve">. </w:t>
+      </w:r>
+      <w:r>
+        <w:rPr>
+          <w:rFonts w:ascii="Verdana" w:eastAsia="Times New Roman" w:hAnsi="Verdana" w:cs="Times New Roman"/>
+          <w:sz w:val="24"/>
+          <w:szCs w:val="18"/>
+          <w:highlight w:val="yellow"/>
+          <w:lang w:eastAsia="en-CA"/>
+        </w:rPr>
+        <w:t xml:space="preserve">The detail will be </w:t>
       </w:r>
       <w:proofErr w:type="gramStart"/>
       <w:r>
@@ -389,6 +432,7 @@
           <w:rFonts w:ascii="Verdana" w:eastAsia="Times New Roman" w:hAnsi="Verdana" w:cs="Times New Roman"/>
           <w:sz w:val="24"/>
           <w:szCs w:val="18"/>
+          <w:highlight w:val="yellow"/>
           <w:lang w:eastAsia="en-CA"/>
         </w:rPr>
         <w:t>extensive, and</w:t>
@@ -399,6 +443,7 @@
           <w:rFonts w:ascii="Verdana" w:eastAsia="Times New Roman" w:hAnsi="Verdana" w:cs="Times New Roman"/>
           <w:sz w:val="24"/>
           <w:szCs w:val="18"/>
+          <w:highlight w:val="yellow"/>
           <w:lang w:eastAsia="en-CA"/>
         </w:rPr>
         <w:t xml:space="preserve"> will include </w:t>
@@ -408,6 +453,7 @@
           <w:rFonts w:ascii="Verdana" w:eastAsia="Times New Roman" w:hAnsi="Verdana" w:cs="Times New Roman"/>
           <w:sz w:val="24"/>
           <w:szCs w:val="18"/>
+          <w:highlight w:val="yellow"/>
           <w:u w:val="single"/>
           <w:lang w:eastAsia="en-CA"/>
         </w:rPr>
@@ -427,6 +473,7 @@
           <w:rFonts w:ascii="Verdana" w:eastAsia="Times New Roman" w:hAnsi="Verdana" w:cs="Times New Roman"/>
           <w:sz w:val="24"/>
           <w:szCs w:val="18"/>
+          <w:highlight w:val="yellow"/>
           <w:u w:val="single"/>
           <w:lang w:eastAsia="en-CA"/>
         </w:rPr>
@@ -438,6 +485,7 @@
           <w:rFonts w:ascii="Verdana" w:eastAsia="Times New Roman" w:hAnsi="Verdana" w:cs="Times New Roman"/>
           <w:sz w:val="24"/>
           <w:szCs w:val="18"/>
+          <w:highlight w:val="magenta"/>
           <w:u w:val="single"/>
           <w:lang w:eastAsia="en-CA"/>
         </w:rPr>
@@ -467,6 +515,7 @@
           <w:rFonts w:ascii="Verdana" w:eastAsia="Times New Roman" w:hAnsi="Verdana" w:cs="Times New Roman"/>
           <w:sz w:val="24"/>
           <w:szCs w:val="18"/>
+          <w:highlight w:val="yellow"/>
           <w:u w:val="single"/>
           <w:lang w:eastAsia="en-CA"/>
         </w:rPr>
@@ -477,6 +526,7 @@
           <w:rFonts w:ascii="Verdana" w:eastAsia="Times New Roman" w:hAnsi="Verdana" w:cs="Times New Roman"/>
           <w:sz w:val="24"/>
           <w:szCs w:val="18"/>
+          <w:highlight w:val="yellow"/>
           <w:lang w:eastAsia="en-CA"/>
         </w:rPr>
         <w:t>.</w:t>
@@ -616,16 +666,16 @@
           <w:rFonts w:ascii="Verdana" w:eastAsia="Times New Roman" w:hAnsi="Verdana" w:cs="Times New Roman"/>
           <w:sz w:val="24"/>
           <w:szCs w:val="18"/>
-          <w:highlight w:val="yellow"/>
-          <w:lang w:eastAsia="en-CA"/>
-        </w:rPr>
-      </w:pPr>
-      <w:r>
-        <w:rPr>
-          <w:rFonts w:ascii="Verdana" w:eastAsia="Times New Roman" w:hAnsi="Verdana" w:cs="Times New Roman"/>
-          <w:sz w:val="24"/>
-          <w:szCs w:val="18"/>
-          <w:highlight w:val="yellow"/>
+          <w:highlight w:val="green"/>
+          <w:lang w:eastAsia="en-CA"/>
+        </w:rPr>
+      </w:pPr>
+      <w:r>
+        <w:rPr>
+          <w:rFonts w:ascii="Verdana" w:eastAsia="Times New Roman" w:hAnsi="Verdana" w:cs="Times New Roman"/>
+          <w:sz w:val="24"/>
+          <w:szCs w:val="18"/>
+          <w:highlight w:val="green"/>
           <w:lang w:eastAsia="en-CA"/>
         </w:rPr>
         <w:t>Customized appearance on the landing web page</w:t>
@@ -717,36 +767,19 @@
           <w:rFonts w:ascii="Verdana" w:eastAsia="Times New Roman" w:hAnsi="Verdana" w:cs="Times New Roman"/>
           <w:sz w:val="24"/>
           <w:szCs w:val="18"/>
-          <w:lang w:eastAsia="en-CA"/>
-        </w:rPr>
-      </w:pPr>
-      <w:r>
-        <w:rPr>
-          <w:rFonts w:ascii="Verdana" w:eastAsia="Times New Roman" w:hAnsi="Verdana" w:cs="Times New Roman"/>
-          <w:sz w:val="24"/>
-          <w:szCs w:val="18"/>
-          <w:lang w:eastAsia="en-CA"/>
-        </w:rPr>
-        <w:t xml:space="preserve">Support </w:t>
-      </w:r>
-      <w:r>
-        <w:rPr>
-          <w:rFonts w:ascii="Verdana" w:eastAsia="Times New Roman" w:hAnsi="Verdana" w:cs="Times New Roman"/>
-          <w:sz w:val="24"/>
-          <w:szCs w:val="18"/>
-          <w:highlight w:val="yellow"/>
-          <w:lang w:eastAsia="en-CA"/>
-        </w:rPr>
-        <w:t>HTTP GET</w:t>
-      </w:r>
-      <w:r>
-        <w:rPr>
-          <w:rFonts w:ascii="Verdana" w:eastAsia="Times New Roman" w:hAnsi="Verdana" w:cs="Times New Roman"/>
-          <w:sz w:val="24"/>
-          <w:szCs w:val="18"/>
-          <w:lang w:eastAsia="en-CA"/>
-        </w:rPr>
-        <w:t>, for the </w:t>
+          <w:highlight w:val="green"/>
+          <w:lang w:eastAsia="en-CA"/>
+        </w:rPr>
+      </w:pPr>
+      <w:r>
+        <w:rPr>
+          <w:rFonts w:ascii="Verdana" w:eastAsia="Times New Roman" w:hAnsi="Verdana" w:cs="Times New Roman"/>
+          <w:sz w:val="24"/>
+          <w:szCs w:val="18"/>
+          <w:highlight w:val="green"/>
+          <w:lang w:eastAsia="en-CA"/>
+        </w:rPr>
+        <w:t>Support HTTP GET, for the </w:t>
       </w:r>
       <w:r>
         <w:rPr>
@@ -755,7 +788,7 @@
           <w:iCs/>
           <w:sz w:val="24"/>
           <w:szCs w:val="18"/>
-          <w:highlight w:val="yellow"/>
+          <w:highlight w:val="green"/>
           <w:lang w:eastAsia="en-CA"/>
         </w:rPr>
         <w:t>get all</w:t>
@@ -765,29 +798,10 @@
           <w:rFonts w:ascii="Verdana" w:eastAsia="Times New Roman" w:hAnsi="Verdana" w:cs="Times New Roman"/>
           <w:sz w:val="24"/>
           <w:szCs w:val="18"/>
-          <w:highlight w:val="yellow"/>
-          <w:lang w:eastAsia="en-CA"/>
-        </w:rPr>
-        <w:t> use case</w:t>
-      </w:r>
-      <w:r>
-        <w:rPr>
-          <w:rFonts w:ascii="Verdana" w:eastAsia="Times New Roman" w:hAnsi="Verdana" w:cs="Times New Roman"/>
-          <w:sz w:val="24"/>
-          <w:szCs w:val="18"/>
-          <w:lang w:eastAsia="en-CA"/>
-        </w:rPr>
-        <w:t xml:space="preserve">, for the </w:t>
-      </w:r>
-      <w:r>
-        <w:rPr>
-          <w:rFonts w:ascii="Verdana" w:eastAsia="Times New Roman" w:hAnsi="Verdana" w:cs="Times New Roman"/>
-          <w:sz w:val="24"/>
-          <w:szCs w:val="18"/>
-          <w:highlight w:val="yellow"/>
-          <w:lang w:eastAsia="en-CA"/>
-        </w:rPr>
-        <w:t>Invoice entity</w:t>
+          <w:highlight w:val="green"/>
+          <w:lang w:eastAsia="en-CA"/>
+        </w:rPr>
+        <w:t> use case, for the Invoice entity</w:t>
       </w:r>
     </w:p>
     <w:p>
@@ -802,36 +816,19 @@
           <w:rFonts w:ascii="Verdana" w:eastAsia="Times New Roman" w:hAnsi="Verdana" w:cs="Times New Roman"/>
           <w:sz w:val="24"/>
           <w:szCs w:val="18"/>
-          <w:lang w:eastAsia="en-CA"/>
-        </w:rPr>
-      </w:pPr>
-      <w:r>
-        <w:rPr>
-          <w:rFonts w:ascii="Verdana" w:eastAsia="Times New Roman" w:hAnsi="Verdana" w:cs="Times New Roman"/>
-          <w:sz w:val="24"/>
-          <w:szCs w:val="18"/>
-          <w:lang w:eastAsia="en-CA"/>
-        </w:rPr>
-        <w:t xml:space="preserve">Support </w:t>
-      </w:r>
-      <w:r>
-        <w:rPr>
-          <w:rFonts w:ascii="Verdana" w:eastAsia="Times New Roman" w:hAnsi="Verdana" w:cs="Times New Roman"/>
-          <w:sz w:val="24"/>
-          <w:szCs w:val="18"/>
-          <w:highlight w:val="yellow"/>
-          <w:lang w:eastAsia="en-CA"/>
-        </w:rPr>
-        <w:t>HTTP GET</w:t>
-      </w:r>
-      <w:r>
-        <w:rPr>
-          <w:rFonts w:ascii="Verdana" w:eastAsia="Times New Roman" w:hAnsi="Verdana" w:cs="Times New Roman"/>
-          <w:sz w:val="24"/>
-          <w:szCs w:val="18"/>
-          <w:lang w:eastAsia="en-CA"/>
-        </w:rPr>
-        <w:t>, for </w:t>
+          <w:highlight w:val="green"/>
+          <w:lang w:eastAsia="en-CA"/>
+        </w:rPr>
+      </w:pPr>
+      <w:r>
+        <w:rPr>
+          <w:rFonts w:ascii="Verdana" w:eastAsia="Times New Roman" w:hAnsi="Verdana" w:cs="Times New Roman"/>
+          <w:sz w:val="24"/>
+          <w:szCs w:val="18"/>
+          <w:highlight w:val="green"/>
+          <w:lang w:eastAsia="en-CA"/>
+        </w:rPr>
+        <w:t>Support HTTP GET, for </w:t>
       </w:r>
       <w:r>
         <w:rPr>
@@ -840,7 +837,7 @@
           <w:iCs/>
           <w:sz w:val="24"/>
           <w:szCs w:val="18"/>
-          <w:highlight w:val="yellow"/>
+          <w:highlight w:val="green"/>
           <w:lang w:eastAsia="en-CA"/>
         </w:rPr>
         <w:t>get all</w:t>
@@ -850,30 +847,35 @@
           <w:rFonts w:ascii="Verdana" w:eastAsia="Times New Roman" w:hAnsi="Verdana" w:cs="Times New Roman"/>
           <w:sz w:val="24"/>
           <w:szCs w:val="18"/>
-          <w:highlight w:val="yellow"/>
-          <w:lang w:eastAsia="en-CA"/>
-        </w:rPr>
-        <w:t>,</w:t>
-      </w:r>
-      <w:r>
-        <w:rPr>
-          <w:rFonts w:ascii="Verdana" w:eastAsia="Times New Roman" w:hAnsi="Verdana" w:cs="Times New Roman"/>
-          <w:sz w:val="24"/>
-          <w:szCs w:val="18"/>
-          <w:lang w:eastAsia="en-CA"/>
-        </w:rPr>
-        <w:t xml:space="preserve"> for </w:t>
-      </w:r>
-      <w:r>
-        <w:rPr>
-          <w:rFonts w:ascii="Verdana" w:eastAsia="Times New Roman" w:hAnsi="Verdana" w:cs="Times New Roman"/>
-          <w:sz w:val="24"/>
-          <w:szCs w:val="18"/>
-          <w:highlight w:val="yellow"/>
+          <w:highlight w:val="green"/>
+          <w:lang w:eastAsia="en-CA"/>
+        </w:rPr>
+        <w:t xml:space="preserve">, for </w:t>
+      </w:r>
+      <w:proofErr w:type="spellStart"/>
+      <w:r>
+        <w:rPr>
+          <w:rFonts w:ascii="Verdana" w:eastAsia="Times New Roman" w:hAnsi="Verdana" w:cs="Times New Roman"/>
+          <w:sz w:val="24"/>
+          <w:szCs w:val="18"/>
+          <w:highlight w:val="green"/>
           <w:lang w:eastAsia="en-CA"/>
         </w:rPr>
         <w:t>Invoice</w:t>
       </w:r>
+      <w:r>
+        <w:rPr>
+          <w:rFonts w:ascii="Verdana" w:eastAsia="Times New Roman" w:hAnsi="Verdana" w:cs="Times New Roman"/>
+          <w:sz w:val="24"/>
+          <w:szCs w:val="18"/>
+          <w:highlight w:val="red"/>
+          <w:lang w:eastAsia="en-CA"/>
+        </w:rPr>
+        <w:t>LINE</w:t>
+      </w:r>
+      <w:bookmarkStart w:id="0" w:name="_GoBack"/>
+      <w:bookmarkEnd w:id="0"/>
+      <w:proofErr w:type="spellEnd"/>
     </w:p>
     <w:p>
       <w:pPr>
@@ -895,28 +897,10 @@
           <w:rFonts w:ascii="Verdana" w:eastAsia="Times New Roman" w:hAnsi="Verdana" w:cs="Times New Roman"/>
           <w:sz w:val="24"/>
           <w:szCs w:val="18"/>
-          <w:lang w:eastAsia="en-CA"/>
-        </w:rPr>
-        <w:t xml:space="preserve">Support </w:t>
-      </w:r>
-      <w:r>
-        <w:rPr>
-          <w:rFonts w:ascii="Verdana" w:eastAsia="Times New Roman" w:hAnsi="Verdana" w:cs="Times New Roman"/>
-          <w:sz w:val="24"/>
-          <w:szCs w:val="18"/>
-          <w:highlight w:val="yellow"/>
-          <w:lang w:eastAsia="en-CA"/>
-        </w:rPr>
-        <w:t>HTTP GET</w:t>
-      </w:r>
-      <w:r>
-        <w:rPr>
-          <w:rFonts w:ascii="Verdana" w:eastAsia="Times New Roman" w:hAnsi="Verdana" w:cs="Times New Roman"/>
-          <w:sz w:val="24"/>
-          <w:szCs w:val="18"/>
-          <w:lang w:eastAsia="en-CA"/>
-        </w:rPr>
-        <w:t>, for </w:t>
+          <w:highlight w:val="green"/>
+          <w:lang w:eastAsia="en-CA"/>
+        </w:rPr>
+        <w:t>Support HTTP GET, for </w:t>
       </w:r>
       <w:r>
         <w:rPr>
@@ -925,7 +909,7 @@
           <w:iCs/>
           <w:sz w:val="24"/>
           <w:szCs w:val="18"/>
-          <w:highlight w:val="yellow"/>
+          <w:highlight w:val="green"/>
           <w:lang w:eastAsia="en-CA"/>
         </w:rPr>
         <w:t>get one</w:t>
@@ -935,28 +919,19 @@
           <w:rFonts w:ascii="Verdana" w:eastAsia="Times New Roman" w:hAnsi="Verdana" w:cs="Times New Roman"/>
           <w:sz w:val="24"/>
           <w:szCs w:val="18"/>
-          <w:lang w:eastAsia="en-CA"/>
-        </w:rPr>
-        <w:t xml:space="preserve">, for </w:t>
-      </w:r>
-      <w:r>
-        <w:rPr>
-          <w:rFonts w:ascii="Verdana" w:eastAsia="Times New Roman" w:hAnsi="Verdana" w:cs="Times New Roman"/>
-          <w:sz w:val="24"/>
-          <w:szCs w:val="18"/>
-          <w:highlight w:val="yellow"/>
-          <w:lang w:eastAsia="en-CA"/>
-        </w:rPr>
-        <w:t>Invoice</w:t>
-      </w:r>
-      <w:r>
-        <w:rPr>
-          <w:rFonts w:ascii="Verdana" w:eastAsia="Times New Roman" w:hAnsi="Verdana" w:cs="Times New Roman"/>
-          <w:sz w:val="24"/>
-          <w:szCs w:val="18"/>
-          <w:lang w:eastAsia="en-CA"/>
-        </w:rPr>
-        <w:t xml:space="preserve">, with </w:t>
+          <w:highlight w:val="green"/>
+          <w:lang w:eastAsia="en-CA"/>
+        </w:rPr>
+        <w:t>, for Invoice,</w:t>
+      </w:r>
+      <w:r>
+        <w:rPr>
+          <w:rFonts w:ascii="Verdana" w:eastAsia="Times New Roman" w:hAnsi="Verdana" w:cs="Times New Roman"/>
+          <w:sz w:val="24"/>
+          <w:szCs w:val="18"/>
+          <w:lang w:eastAsia="en-CA"/>
+        </w:rPr>
+        <w:t xml:space="preserve"> with </w:t>
       </w:r>
       <w:r>
         <w:rPr>
@@ -5101,8 +5076,6 @@
         </w:rPr>
         <w:t> </w:t>
       </w:r>
-      <w:bookmarkStart w:id="0" w:name="_GoBack"/>
-      <w:bookmarkEnd w:id="0"/>
     </w:p>
     <w:p>
       <w:pPr>

</xml_diff>